<commit_message>
Ajustes no manual de instalação @amand4nunes
</commit_message>
<xml_diff>
--- a/Documentação/Manual de instrução.docx
+++ b/Documentação/Manual de instrução.docx
@@ -243,238 +243,33 @@
           <w:sz w:val="24"/>
           <w:szCs w:val="24"/>
         </w:rPr>
-        <w:t>res] USB.</w:t>
-      </w:r>
-    </w:p>
-    <w:p>
-      <w:pPr>
-        <w:rPr>
-          <w:rFonts w:ascii="Arial" w:hAnsi="Arial" w:cs="Arial"/>
-          <w:b/>
-          <w:sz w:val="24"/>
-          <w:szCs w:val="24"/>
-        </w:rPr>
-      </w:pPr>
-    </w:p>
-    <w:p>
-      <w:pPr>
-        <w:rPr>
-          <w:rFonts w:ascii="Arial" w:hAnsi="Arial" w:cs="Arial"/>
-          <w:b/>
-          <w:sz w:val="24"/>
-          <w:szCs w:val="24"/>
-        </w:rPr>
-      </w:pPr>
-    </w:p>
-    <w:p>
-      <w:pPr>
-        <w:rPr>
-          <w:rFonts w:ascii="Arial" w:hAnsi="Arial" w:cs="Arial"/>
-          <w:b/>
-          <w:sz w:val="24"/>
-          <w:szCs w:val="24"/>
-        </w:rPr>
-      </w:pPr>
-    </w:p>
-    <w:p>
-      <w:pPr>
-        <w:rPr>
-          <w:rFonts w:ascii="Arial" w:hAnsi="Arial" w:cs="Arial"/>
-          <w:b/>
-          <w:sz w:val="24"/>
-          <w:szCs w:val="24"/>
-        </w:rPr>
-      </w:pPr>
-    </w:p>
-    <w:p>
-      <w:pPr>
-        <w:rPr>
-          <w:rFonts w:ascii="Arial" w:hAnsi="Arial" w:cs="Arial"/>
-          <w:b/>
-          <w:sz w:val="24"/>
-          <w:szCs w:val="24"/>
-        </w:rPr>
-      </w:pPr>
-    </w:p>
-    <w:p>
-      <w:pPr>
-        <w:rPr>
-          <w:rFonts w:ascii="Arial" w:hAnsi="Arial" w:cs="Arial"/>
-          <w:b/>
-          <w:sz w:val="24"/>
-          <w:szCs w:val="24"/>
-        </w:rPr>
-      </w:pPr>
-    </w:p>
-    <w:p>
-      <w:pPr>
-        <w:rPr>
-          <w:rFonts w:ascii="Arial" w:hAnsi="Arial" w:cs="Arial"/>
-          <w:b/>
-          <w:sz w:val="24"/>
-          <w:szCs w:val="24"/>
-        </w:rPr>
-      </w:pPr>
-    </w:p>
-    <w:p>
-      <w:pPr>
-        <w:rPr>
-          <w:rFonts w:ascii="Arial" w:hAnsi="Arial" w:cs="Arial"/>
-          <w:b/>
-          <w:sz w:val="24"/>
-          <w:szCs w:val="24"/>
-        </w:rPr>
-      </w:pPr>
-    </w:p>
-    <w:p>
-      <w:pPr>
-        <w:rPr>
-          <w:rFonts w:ascii="Arial" w:hAnsi="Arial" w:cs="Arial"/>
-          <w:b/>
-          <w:sz w:val="24"/>
-          <w:szCs w:val="24"/>
-        </w:rPr>
-      </w:pPr>
-    </w:p>
-    <w:p>
-      <w:pPr>
-        <w:rPr>
-          <w:rFonts w:ascii="Arial" w:hAnsi="Arial" w:cs="Arial"/>
-          <w:b/>
-          <w:sz w:val="24"/>
-          <w:szCs w:val="24"/>
-        </w:rPr>
-      </w:pPr>
-    </w:p>
-    <w:p>
-      <w:pPr>
-        <w:rPr>
-          <w:rFonts w:ascii="Arial" w:hAnsi="Arial" w:cs="Arial"/>
-          <w:b/>
-          <w:sz w:val="24"/>
-          <w:szCs w:val="24"/>
-        </w:rPr>
-      </w:pPr>
-    </w:p>
-    <w:p>
-      <w:pPr>
-        <w:rPr>
-          <w:rFonts w:ascii="Arial" w:hAnsi="Arial" w:cs="Arial"/>
-          <w:b/>
-          <w:sz w:val="24"/>
-          <w:szCs w:val="24"/>
-        </w:rPr>
-      </w:pPr>
-    </w:p>
-    <w:p>
-      <w:pPr>
-        <w:rPr>
-          <w:rFonts w:ascii="Arial" w:hAnsi="Arial" w:cs="Arial"/>
-          <w:b/>
-          <w:sz w:val="24"/>
-          <w:szCs w:val="24"/>
-        </w:rPr>
-      </w:pPr>
-    </w:p>
-    <w:p>
-      <w:pPr>
-        <w:rPr>
-          <w:rFonts w:ascii="Arial" w:hAnsi="Arial" w:cs="Arial"/>
-          <w:b/>
-          <w:sz w:val="24"/>
-          <w:szCs w:val="24"/>
-        </w:rPr>
-      </w:pPr>
-    </w:p>
-    <w:p>
-      <w:pPr>
-        <w:rPr>
-          <w:rFonts w:ascii="Arial" w:hAnsi="Arial" w:cs="Arial"/>
-          <w:b/>
-          <w:sz w:val="24"/>
-          <w:szCs w:val="24"/>
-        </w:rPr>
-      </w:pPr>
-    </w:p>
-    <w:p>
-      <w:pPr>
-        <w:rPr>
-          <w:rFonts w:ascii="Arial" w:hAnsi="Arial" w:cs="Arial"/>
-          <w:b/>
-          <w:sz w:val="24"/>
-          <w:szCs w:val="24"/>
-        </w:rPr>
-      </w:pPr>
-    </w:p>
-    <w:p>
-      <w:pPr>
-        <w:rPr>
-          <w:rFonts w:ascii="Arial" w:hAnsi="Arial" w:cs="Arial"/>
-          <w:b/>
-          <w:sz w:val="24"/>
-          <w:szCs w:val="24"/>
-        </w:rPr>
-      </w:pPr>
-    </w:p>
-    <w:p>
-      <w:pPr>
-        <w:rPr>
-          <w:rFonts w:ascii="Arial" w:hAnsi="Arial" w:cs="Arial"/>
-          <w:b/>
-          <w:sz w:val="24"/>
-          <w:szCs w:val="24"/>
-        </w:rPr>
-      </w:pPr>
-    </w:p>
-    <w:p>
-      <w:pPr>
-        <w:rPr>
-          <w:rFonts w:ascii="Arial" w:hAnsi="Arial" w:cs="Arial"/>
-          <w:b/>
-          <w:sz w:val="24"/>
-          <w:szCs w:val="24"/>
-        </w:rPr>
-      </w:pPr>
-    </w:p>
-    <w:p>
-      <w:pPr>
-        <w:rPr>
-          <w:rFonts w:ascii="Arial" w:hAnsi="Arial" w:cs="Arial"/>
-          <w:b/>
-          <w:sz w:val="24"/>
-          <w:szCs w:val="24"/>
-        </w:rPr>
-      </w:pPr>
-    </w:p>
-    <w:p>
-      <w:pPr>
-        <w:rPr>
-          <w:rFonts w:ascii="Arial" w:hAnsi="Arial" w:cs="Arial"/>
-          <w:b/>
-          <w:sz w:val="24"/>
-          <w:szCs w:val="24"/>
-        </w:rPr>
-      </w:pPr>
-    </w:p>
-    <w:p>
-      <w:pPr>
-        <w:rPr>
-          <w:rFonts w:ascii="Arial" w:hAnsi="Arial" w:cs="Arial"/>
-          <w:b/>
-          <w:sz w:val="24"/>
-          <w:szCs w:val="24"/>
-        </w:rPr>
-      </w:pPr>
-    </w:p>
-    <w:p>
-      <w:pPr>
-        <w:rPr>
-          <w:rFonts w:ascii="Arial" w:hAnsi="Arial" w:cs="Arial"/>
-          <w:b/>
-          <w:sz w:val="24"/>
-          <w:szCs w:val="24"/>
-        </w:rPr>
-      </w:pPr>
+        <w:t>res)</w:t>
+      </w:r>
+      <w:r>
+        <w:rPr>
+          <w:rFonts w:ascii="Arial" w:hAnsi="Arial" w:cs="Arial"/>
+          <w:sz w:val="24"/>
+          <w:szCs w:val="24"/>
+        </w:rPr>
+        <w:t xml:space="preserve"> USB.</w:t>
+      </w:r>
+    </w:p>
+    <w:p>
+      <w:pPr>
+        <w:rPr>
+          <w:rFonts w:ascii="Arial" w:hAnsi="Arial" w:cs="Arial"/>
+          <w:sz w:val="24"/>
+          <w:szCs w:val="24"/>
+        </w:rPr>
+      </w:pPr>
+      <w:r>
+        <w:rPr>
+          <w:rFonts w:ascii="Arial" w:hAnsi="Arial" w:cs="Arial"/>
+          <w:sz w:val="24"/>
+          <w:szCs w:val="24"/>
+        </w:rPr>
+        <w:br w:type="page"/>
+      </w:r>
     </w:p>
     <w:p>
       <w:pPr>
@@ -634,7 +429,7 @@
           <w:sz w:val="24"/>
           <w:szCs w:val="24"/>
         </w:rPr>
-        <w:t>Passo a passo</w:t>
+        <w:t>DHT11:</w:t>
       </w:r>
     </w:p>
     <w:p>
@@ -652,7 +447,7 @@
           <w:sz w:val="24"/>
           <w:szCs w:val="24"/>
         </w:rPr>
-        <w:t>O sensor DHT11 deve ser conectado a placa conforme a imagem</w:t>
+        <w:t>Observe a imagem referente a instalação do sensor DHT11</w:t>
       </w:r>
       <w:r>
         <w:rPr>
@@ -682,9 +477,9 @@
         </w:rPr>
         <w:drawing>
           <wp:inline distT="0" distB="0" distL="0" distR="0">
-            <wp:extent cx="2704465" cy="1687195"/>
-            <wp:effectExtent l="0" t="0" r="635" b="8255"/>
-            <wp:docPr id="12" name="Imagem 12" descr="C:\Users\aluno\Desktop\arduino.png"/>
+            <wp:extent cx="3050540" cy="1494155"/>
+            <wp:effectExtent l="0" t="0" r="0" b="0"/>
+            <wp:docPr id="1" name="Imagem 1" descr="C:\Users\aluno\Desktop\DHT11.jpg"/>
             <wp:cNvGraphicFramePr>
               <a:graphicFrameLocks xmlns:a="http://schemas.openxmlformats.org/drawingml/2006/main" noChangeAspect="1"/>
             </wp:cNvGraphicFramePr>
@@ -692,7 +487,7 @@
               <a:graphicData uri="http://schemas.openxmlformats.org/drawingml/2006/picture">
                 <pic:pic xmlns:pic="http://schemas.openxmlformats.org/drawingml/2006/picture">
                   <pic:nvPicPr>
-                    <pic:cNvPr id="0" name="Picture 23" descr="C:\Users\aluno\Desktop\arduino.png"/>
+                    <pic:cNvPr id="0" name="Picture 1" descr="C:\Users\aluno\Desktop\DHT11.jpg"/>
                     <pic:cNvPicPr>
                       <a:picLocks noChangeAspect="1" noChangeArrowheads="1"/>
                     </pic:cNvPicPr>
@@ -713,7 +508,7 @@
                   <pic:spPr bwMode="auto">
                     <a:xfrm>
                       <a:off x="0" y="0"/>
-                      <a:ext cx="2704465" cy="1687195"/>
+                      <a:ext cx="3050540" cy="1494155"/>
                     </a:xfrm>
                     <a:prstGeom prst="rect">
                       <a:avLst/>
@@ -733,19 +528,199 @@
     <w:p>
       <w:pPr>
         <w:pStyle w:val="PargrafodaLista"/>
-        <w:rPr>
-          <w:rFonts w:ascii="Arial" w:hAnsi="Arial" w:cs="Arial"/>
-          <w:sz w:val="24"/>
-          <w:szCs w:val="24"/>
-        </w:rPr>
-      </w:pPr>
-      <w:r>
-        <w:rPr>
-          <w:rFonts w:ascii="Arial" w:hAnsi="Arial" w:cs="Arial"/>
-          <w:sz w:val="24"/>
-          <w:szCs w:val="24"/>
-        </w:rPr>
-        <w:t>O sensor TIL32 deve ser instalado conforme a imagem:</w:t>
+        <w:numPr>
+          <w:ilvl w:val="0"/>
+          <w:numId w:val="4"/>
+        </w:numPr>
+        <w:rPr>
+          <w:rFonts w:ascii="Arial" w:hAnsi="Arial" w:cs="Arial"/>
+          <w:sz w:val="24"/>
+          <w:szCs w:val="24"/>
+        </w:rPr>
+      </w:pPr>
+      <w:r>
+        <w:rPr>
+          <w:rFonts w:ascii="Arial" w:hAnsi="Arial" w:cs="Arial"/>
+          <w:sz w:val="24"/>
+          <w:szCs w:val="24"/>
+        </w:rPr>
+        <w:t xml:space="preserve">Conecte o sensor no </w:t>
+      </w:r>
+      <w:proofErr w:type="spellStart"/>
+      <w:r>
+        <w:rPr>
+          <w:rFonts w:ascii="Arial" w:hAnsi="Arial" w:cs="Arial"/>
+          <w:sz w:val="24"/>
+          <w:szCs w:val="24"/>
+        </w:rPr>
+        <w:t>ProtoBoard</w:t>
+      </w:r>
+      <w:proofErr w:type="spellEnd"/>
+      <w:r>
+        <w:rPr>
+          <w:rFonts w:ascii="Arial" w:hAnsi="Arial" w:cs="Arial"/>
+          <w:sz w:val="24"/>
+          <w:szCs w:val="24"/>
+        </w:rPr>
+        <w:t xml:space="preserve"> de acordo com a imagem</w:t>
+      </w:r>
+    </w:p>
+    <w:p>
+      <w:pPr>
+        <w:pStyle w:val="PargrafodaLista"/>
+        <w:numPr>
+          <w:ilvl w:val="0"/>
+          <w:numId w:val="4"/>
+        </w:numPr>
+        <w:rPr>
+          <w:rFonts w:ascii="Arial" w:hAnsi="Arial" w:cs="Arial"/>
+          <w:sz w:val="24"/>
+          <w:szCs w:val="24"/>
+        </w:rPr>
+      </w:pPr>
+      <w:r>
+        <w:rPr>
+          <w:rFonts w:ascii="Arial" w:hAnsi="Arial" w:cs="Arial"/>
+          <w:sz w:val="24"/>
+          <w:szCs w:val="24"/>
+        </w:rPr>
+        <w:t xml:space="preserve">Faça uma ligação da porta 5v e a conecte na última perna do sensor a esquerda </w:t>
+      </w:r>
+      <w:r>
+        <w:rPr>
+          <w:rFonts w:ascii="Arial" w:hAnsi="Arial" w:cs="Arial"/>
+          <w:sz w:val="24"/>
+          <w:szCs w:val="24"/>
+        </w:rPr>
+        <w:tab/>
+      </w:r>
+    </w:p>
+    <w:p>
+      <w:pPr>
+        <w:pStyle w:val="PargrafodaLista"/>
+        <w:numPr>
+          <w:ilvl w:val="0"/>
+          <w:numId w:val="4"/>
+        </w:numPr>
+        <w:rPr>
+          <w:rFonts w:ascii="Arial" w:hAnsi="Arial" w:cs="Arial"/>
+          <w:sz w:val="24"/>
+          <w:szCs w:val="24"/>
+        </w:rPr>
+      </w:pPr>
+      <w:r>
+        <w:rPr>
+          <w:rFonts w:ascii="Arial" w:hAnsi="Arial" w:cs="Arial"/>
+          <w:sz w:val="24"/>
+          <w:szCs w:val="24"/>
+        </w:rPr>
+        <w:t>Faça uma ligação com a porta GND ao lado da porta 5v e a conecte com a última perna a direita do sensor.</w:t>
+      </w:r>
+    </w:p>
+    <w:p>
+      <w:pPr>
+        <w:pStyle w:val="PargrafodaLista"/>
+        <w:numPr>
+          <w:ilvl w:val="0"/>
+          <w:numId w:val="4"/>
+        </w:numPr>
+        <w:rPr>
+          <w:rFonts w:ascii="Arial" w:hAnsi="Arial" w:cs="Arial"/>
+          <w:sz w:val="24"/>
+          <w:szCs w:val="24"/>
+        </w:rPr>
+      </w:pPr>
+      <w:r>
+        <w:rPr>
+          <w:rFonts w:ascii="Arial" w:hAnsi="Arial" w:cs="Arial"/>
+          <w:sz w:val="24"/>
+          <w:szCs w:val="24"/>
+        </w:rPr>
+        <w:t xml:space="preserve">Na sessão de portas </w:t>
+      </w:r>
+      <w:proofErr w:type="spellStart"/>
+      <w:r>
+        <w:rPr>
+          <w:rFonts w:ascii="Arial" w:hAnsi="Arial" w:cs="Arial"/>
+          <w:sz w:val="24"/>
+          <w:szCs w:val="24"/>
+        </w:rPr>
+        <w:t>Analog</w:t>
+      </w:r>
+      <w:proofErr w:type="spellEnd"/>
+      <w:r>
+        <w:rPr>
+          <w:rFonts w:ascii="Arial" w:hAnsi="Arial" w:cs="Arial"/>
+          <w:sz w:val="24"/>
+          <w:szCs w:val="24"/>
+        </w:rPr>
+        <w:t xml:space="preserve"> in faça uma ligação com a porta número 4 e a conecte com a perna a direita da que estiver com a ligação com a porta 5v.</w:t>
+      </w:r>
+    </w:p>
+    <w:p>
+      <w:pPr>
+        <w:ind w:left="720"/>
+        <w:rPr>
+          <w:rFonts w:ascii="Arial" w:hAnsi="Arial" w:cs="Arial"/>
+          <w:sz w:val="24"/>
+          <w:szCs w:val="24"/>
+        </w:rPr>
+      </w:pPr>
+    </w:p>
+    <w:p>
+      <w:pPr>
+        <w:ind w:left="720"/>
+        <w:rPr>
+          <w:rFonts w:ascii="Arial" w:hAnsi="Arial" w:cs="Arial"/>
+          <w:sz w:val="24"/>
+          <w:szCs w:val="24"/>
+        </w:rPr>
+      </w:pPr>
+    </w:p>
+    <w:p>
+      <w:pPr>
+        <w:pStyle w:val="PargrafodaLista"/>
+        <w:rPr>
+          <w:rFonts w:ascii="Arial" w:hAnsi="Arial" w:cs="Arial"/>
+          <w:sz w:val="24"/>
+          <w:szCs w:val="24"/>
+        </w:rPr>
+      </w:pPr>
+      <w:r>
+        <w:rPr>
+          <w:rFonts w:ascii="Arial" w:hAnsi="Arial" w:cs="Arial"/>
+          <w:sz w:val="24"/>
+          <w:szCs w:val="24"/>
+        </w:rPr>
+        <w:t>TIL32:</w:t>
+      </w:r>
+    </w:p>
+    <w:p>
+      <w:pPr>
+        <w:pStyle w:val="PargrafodaLista"/>
+        <w:rPr>
+          <w:rFonts w:ascii="Arial" w:hAnsi="Arial" w:cs="Arial"/>
+          <w:sz w:val="24"/>
+          <w:szCs w:val="24"/>
+        </w:rPr>
+      </w:pPr>
+    </w:p>
+    <w:p>
+      <w:pPr>
+        <w:pStyle w:val="PargrafodaLista"/>
+        <w:rPr>
+          <w:rFonts w:ascii="Arial" w:hAnsi="Arial" w:cs="Arial"/>
+          <w:sz w:val="24"/>
+          <w:szCs w:val="24"/>
+        </w:rPr>
+      </w:pPr>
+      <w:r>
+        <w:rPr>
+          <w:rFonts w:ascii="Arial" w:hAnsi="Arial" w:cs="Arial"/>
+          <w:sz w:val="24"/>
+          <w:szCs w:val="24"/>
+        </w:rPr>
+        <w:t>Observe a imagem referente a instalação do sensor TIL32:</w:t>
       </w:r>
     </w:p>
     <w:p>
@@ -764,8 +739,8 @@
         </w:rPr>
         <w:drawing>
           <wp:inline distT="0" distB="0" distL="0" distR="0">
-            <wp:extent cx="2672367" cy="1836427"/>
-            <wp:effectExtent l="0" t="0" r="0" b="0"/>
+            <wp:extent cx="3633746" cy="1835785"/>
+            <wp:effectExtent l="0" t="0" r="5080" b="0"/>
             <wp:docPr id="13" name="Imagem 13" descr="Resultado de imagem para SENSOR TIL32 CONECTADO COM ARDUINO"/>
             <wp:cNvGraphicFramePr>
               <a:graphicFrameLocks xmlns:a="http://schemas.openxmlformats.org/drawingml/2006/main" noChangeAspect="1"/>
@@ -795,7 +770,7 @@
                   <pic:spPr bwMode="auto">
                     <a:xfrm>
                       <a:off x="0" y="0"/>
-                      <a:ext cx="2694933" cy="1851934"/>
+                      <a:ext cx="3633746" cy="1835785"/>
                     </a:xfrm>
                     <a:prstGeom prst="rect">
                       <a:avLst/>
@@ -814,6 +789,18 @@
     </w:p>
     <w:p>
       <w:pPr>
+        <w:pStyle w:val="PargrafodaLista"/>
+        <w:rPr>
+          <w:rFonts w:ascii="Arial" w:hAnsi="Arial" w:cs="Arial"/>
+          <w:sz w:val="24"/>
+          <w:szCs w:val="24"/>
+        </w:rPr>
+      </w:pPr>
+      <w:bookmarkStart w:id="0" w:name="_GoBack"/>
+      <w:bookmarkEnd w:id="0"/>
+    </w:p>
+    <w:p>
+      <w:pPr>
         <w:rPr>
           <w:rFonts w:ascii="Arial" w:hAnsi="Arial" w:cs="Arial"/>
           <w:sz w:val="24"/>
@@ -943,7 +930,6 @@
           <w:sz w:val="24"/>
           <w:szCs w:val="24"/>
         </w:rPr>
-        <w:lastRenderedPageBreak/>
         <w:t>2.instalaçao de Servidor</w:t>
       </w:r>
     </w:p>
@@ -1212,6 +1198,7 @@
           <w:noProof/>
           <w:lang w:eastAsia="pt-BR"/>
         </w:rPr>
+        <w:lastRenderedPageBreak/>
         <w:drawing>
           <wp:inline distT="0" distB="0" distL="0" distR="0">
             <wp:extent cx="5400675" cy="2828925"/>
@@ -1677,6 +1664,7 @@
           <w:noProof/>
           <w:lang w:eastAsia="pt-BR"/>
         </w:rPr>
+        <w:lastRenderedPageBreak/>
         <w:drawing>
           <wp:inline distT="0" distB="0" distL="0" distR="0">
             <wp:extent cx="5400675" cy="3390900"/>
@@ -1758,7 +1746,6 @@
           <w:noProof/>
           <w:lang w:eastAsia="pt-BR"/>
         </w:rPr>
-        <w:lastRenderedPageBreak/>
         <w:drawing>
           <wp:inline distT="0" distB="0" distL="0" distR="0">
             <wp:extent cx="5400675" cy="1800225"/>
@@ -2039,6 +2026,7 @@
           <w:noProof/>
           <w:lang w:eastAsia="pt-BR"/>
         </w:rPr>
+        <w:lastRenderedPageBreak/>
         <w:drawing>
           <wp:inline distT="0" distB="0" distL="0" distR="0">
             <wp:extent cx="5391150" cy="781050"/>
@@ -2105,8 +2093,6 @@
         </w:rPr>
         <w:t xml:space="preserve">Nesta tela diz qual a porta que o servidor está alocado no seu computador, que nesse caso é a porta 3000, e abaixo dela informa qual a porta COM que o </w:t>
       </w:r>
-      <w:bookmarkStart w:id="0" w:name="_GoBack"/>
-      <w:bookmarkEnd w:id="0"/>
       <w:proofErr w:type="spellStart"/>
       <w:r>
         <w:rPr>
@@ -2477,6 +2463,119 @@
       </w:rPr>
     </w:lvl>
   </w:abstractNum>
+  <w:abstractNum w:abstractNumId="3" w15:restartNumberingAfterBreak="0">
+    <w:nsid w:val="44C16656"/>
+    <w:multiLevelType w:val="hybridMultilevel"/>
+    <w:tmpl w:val="A04C1628"/>
+    <w:lvl w:ilvl="0" w:tplc="04160001">
+      <w:start w:val="1"/>
+      <w:numFmt w:val="bullet"/>
+      <w:lvlText w:val=""/>
+      <w:lvlJc w:val="left"/>
+      <w:pPr>
+        <w:ind w:left="1440" w:hanging="360"/>
+      </w:pPr>
+      <w:rPr>
+        <w:rFonts w:ascii="Symbol" w:hAnsi="Symbol" w:hint="default"/>
+      </w:rPr>
+    </w:lvl>
+    <w:lvl w:ilvl="1" w:tplc="04160003" w:tentative="1">
+      <w:start w:val="1"/>
+      <w:numFmt w:val="bullet"/>
+      <w:lvlText w:val="o"/>
+      <w:lvlJc w:val="left"/>
+      <w:pPr>
+        <w:ind w:left="2160" w:hanging="360"/>
+      </w:pPr>
+      <w:rPr>
+        <w:rFonts w:ascii="Courier New" w:hAnsi="Courier New" w:cs="Courier New" w:hint="default"/>
+      </w:rPr>
+    </w:lvl>
+    <w:lvl w:ilvl="2" w:tplc="04160005" w:tentative="1">
+      <w:start w:val="1"/>
+      <w:numFmt w:val="bullet"/>
+      <w:lvlText w:val=""/>
+      <w:lvlJc w:val="left"/>
+      <w:pPr>
+        <w:ind w:left="2880" w:hanging="360"/>
+      </w:pPr>
+      <w:rPr>
+        <w:rFonts w:ascii="Wingdings" w:hAnsi="Wingdings" w:hint="default"/>
+      </w:rPr>
+    </w:lvl>
+    <w:lvl w:ilvl="3" w:tplc="04160001" w:tentative="1">
+      <w:start w:val="1"/>
+      <w:numFmt w:val="bullet"/>
+      <w:lvlText w:val=""/>
+      <w:lvlJc w:val="left"/>
+      <w:pPr>
+        <w:ind w:left="3600" w:hanging="360"/>
+      </w:pPr>
+      <w:rPr>
+        <w:rFonts w:ascii="Symbol" w:hAnsi="Symbol" w:hint="default"/>
+      </w:rPr>
+    </w:lvl>
+    <w:lvl w:ilvl="4" w:tplc="04160003" w:tentative="1">
+      <w:start w:val="1"/>
+      <w:numFmt w:val="bullet"/>
+      <w:lvlText w:val="o"/>
+      <w:lvlJc w:val="left"/>
+      <w:pPr>
+        <w:ind w:left="4320" w:hanging="360"/>
+      </w:pPr>
+      <w:rPr>
+        <w:rFonts w:ascii="Courier New" w:hAnsi="Courier New" w:cs="Courier New" w:hint="default"/>
+      </w:rPr>
+    </w:lvl>
+    <w:lvl w:ilvl="5" w:tplc="04160005" w:tentative="1">
+      <w:start w:val="1"/>
+      <w:numFmt w:val="bullet"/>
+      <w:lvlText w:val=""/>
+      <w:lvlJc w:val="left"/>
+      <w:pPr>
+        <w:ind w:left="5040" w:hanging="360"/>
+      </w:pPr>
+      <w:rPr>
+        <w:rFonts w:ascii="Wingdings" w:hAnsi="Wingdings" w:hint="default"/>
+      </w:rPr>
+    </w:lvl>
+    <w:lvl w:ilvl="6" w:tplc="04160001" w:tentative="1">
+      <w:start w:val="1"/>
+      <w:numFmt w:val="bullet"/>
+      <w:lvlText w:val=""/>
+      <w:lvlJc w:val="left"/>
+      <w:pPr>
+        <w:ind w:left="5760" w:hanging="360"/>
+      </w:pPr>
+      <w:rPr>
+        <w:rFonts w:ascii="Symbol" w:hAnsi="Symbol" w:hint="default"/>
+      </w:rPr>
+    </w:lvl>
+    <w:lvl w:ilvl="7" w:tplc="04160003" w:tentative="1">
+      <w:start w:val="1"/>
+      <w:numFmt w:val="bullet"/>
+      <w:lvlText w:val="o"/>
+      <w:lvlJc w:val="left"/>
+      <w:pPr>
+        <w:ind w:left="6480" w:hanging="360"/>
+      </w:pPr>
+      <w:rPr>
+        <w:rFonts w:ascii="Courier New" w:hAnsi="Courier New" w:cs="Courier New" w:hint="default"/>
+      </w:rPr>
+    </w:lvl>
+    <w:lvl w:ilvl="8" w:tplc="04160005" w:tentative="1">
+      <w:start w:val="1"/>
+      <w:numFmt w:val="bullet"/>
+      <w:lvlText w:val=""/>
+      <w:lvlJc w:val="left"/>
+      <w:pPr>
+        <w:ind w:left="7200" w:hanging="360"/>
+      </w:pPr>
+      <w:rPr>
+        <w:rFonts w:ascii="Wingdings" w:hAnsi="Wingdings" w:hint="default"/>
+      </w:rPr>
+    </w:lvl>
+  </w:abstractNum>
   <w:num w:numId="1">
     <w:abstractNumId w:val="2"/>
   </w:num>
@@ -2485,6 +2584,9 @@
   </w:num>
   <w:num w:numId="3">
     <w:abstractNumId w:val="1"/>
+  </w:num>
+  <w:num w:numId="4">
+    <w:abstractNumId w:val="3"/>
   </w:num>
 </w:numbering>
 </file>

</xml_diff>

<commit_message>
Alterações documentação final e Manual de Instalação
</commit_message>
<xml_diff>
--- a/Documentação/Manual de instrução.docx
+++ b/Documentação/Manual de instrução.docx
@@ -1,6 +1,6 @@
 
 <file path=word/document.xml><?xml version="1.0" encoding="utf-8"?>
-<w:document xmlns:wpc="http://schemas.microsoft.com/office/word/2010/wordprocessingCanvas" xmlns:cx="http://schemas.microsoft.com/office/drawing/2014/chartex" xmlns:mc="http://schemas.openxmlformats.org/markup-compatibility/2006" xmlns:o="urn:schemas-microsoft-com:office:office" xmlns:r="http://schemas.openxmlformats.org/officeDocument/2006/relationships" xmlns:m="http://schemas.openxmlformats.org/officeDocument/2006/math" xmlns:v="urn:schemas-microsoft-com:vml" xmlns:wp14="http://schemas.microsoft.com/office/word/2010/wordprocessingDrawing" xmlns:wp="http://schemas.openxmlformats.org/drawingml/2006/wordprocessingDrawing" xmlns:w10="urn:schemas-microsoft-com:office:word" xmlns:w="http://schemas.openxmlformats.org/wordprocessingml/2006/main" xmlns:w14="http://schemas.microsoft.com/office/word/2010/wordml" xmlns:w15="http://schemas.microsoft.com/office/word/2012/wordml" xmlns:w16se="http://schemas.microsoft.com/office/word/2015/wordml/symex" xmlns:wpg="http://schemas.microsoft.com/office/word/2010/wordprocessingGroup" xmlns:wpi="http://schemas.microsoft.com/office/word/2010/wordprocessingInk" xmlns:wne="http://schemas.microsoft.com/office/word/2006/wordml" xmlns:wps="http://schemas.microsoft.com/office/word/2010/wordprocessingShape" mc:Ignorable="w14 w15 w16se wp14">
+<w:document xmlns:wpc="http://schemas.microsoft.com/office/word/2010/wordprocessingCanvas" xmlns:cx="http://schemas.microsoft.com/office/drawing/2014/chartex" xmlns:cx1="http://schemas.microsoft.com/office/drawing/2015/9/8/chartex" xmlns:cx2="http://schemas.microsoft.com/office/drawing/2015/10/21/chartex" xmlns:cx3="http://schemas.microsoft.com/office/drawing/2016/5/9/chartex" xmlns:cx4="http://schemas.microsoft.com/office/drawing/2016/5/10/chartex" xmlns:cx5="http://schemas.microsoft.com/office/drawing/2016/5/11/chartex" xmlns:cx6="http://schemas.microsoft.com/office/drawing/2016/5/12/chartex" xmlns:cx7="http://schemas.microsoft.com/office/drawing/2016/5/13/chartex" xmlns:cx8="http://schemas.microsoft.com/office/drawing/2016/5/14/chartex" xmlns:mc="http://schemas.openxmlformats.org/markup-compatibility/2006" xmlns:aink="http://schemas.microsoft.com/office/drawing/2016/ink" xmlns:am3d="http://schemas.microsoft.com/office/drawing/2017/model3d" xmlns:o="urn:schemas-microsoft-com:office:office" xmlns:r="http://schemas.openxmlformats.org/officeDocument/2006/relationships" xmlns:m="http://schemas.openxmlformats.org/officeDocument/2006/math" xmlns:v="urn:schemas-microsoft-com:vml" xmlns:wp14="http://schemas.microsoft.com/office/word/2010/wordprocessingDrawing" xmlns:wp="http://schemas.openxmlformats.org/drawingml/2006/wordprocessingDrawing" xmlns:w10="urn:schemas-microsoft-com:office:word" xmlns:w="http://schemas.openxmlformats.org/wordprocessingml/2006/main" xmlns:w14="http://schemas.microsoft.com/office/word/2010/wordml" xmlns:w15="http://schemas.microsoft.com/office/word/2012/wordml" xmlns:w16cid="http://schemas.microsoft.com/office/word/2016/wordml/cid" xmlns:w16se="http://schemas.microsoft.com/office/word/2015/wordml/symex" xmlns:wpg="http://schemas.microsoft.com/office/word/2010/wordprocessingGroup" xmlns:wpi="http://schemas.microsoft.com/office/word/2010/wordprocessingInk" xmlns:wne="http://schemas.microsoft.com/office/word/2006/wordml" xmlns:wps="http://schemas.microsoft.com/office/word/2010/wordprocessingShape" mc:Ignorable="w14 w15 w16se w16cid wp14">
   <w:body>
     <w:p>
       <w:pPr>
@@ -31,6 +31,7 @@
           <w:szCs w:val="24"/>
         </w:rPr>
       </w:pPr>
+      <w:bookmarkStart w:id="0" w:name="_Hlk9136232"/>
     </w:p>
     <w:p>
       <w:pPr>
@@ -165,16 +166,14 @@
         </w:rPr>
         <w:t xml:space="preserve">Ter um desktop disponível para conexão com as placas </w:t>
       </w:r>
-      <w:proofErr w:type="spellStart"/>
-      <w:r>
-        <w:rPr>
-          <w:rFonts w:ascii="Arial" w:hAnsi="Arial" w:cs="Arial"/>
-          <w:sz w:val="24"/>
-          <w:szCs w:val="24"/>
-        </w:rPr>
-        <w:t>arduino</w:t>
-      </w:r>
-      <w:proofErr w:type="spellEnd"/>
+      <w:r>
+        <w:rPr>
+          <w:rFonts w:ascii="Arial" w:hAnsi="Arial" w:cs="Arial"/>
+          <w:sz w:val="24"/>
+          <w:szCs w:val="24"/>
+        </w:rPr>
+        <w:t>Arduino</w:t>
+      </w:r>
       <w:r>
         <w:rPr>
           <w:rFonts w:ascii="Arial" w:hAnsi="Arial" w:cs="Arial"/>
@@ -225,25 +224,7 @@
           <w:sz w:val="24"/>
           <w:szCs w:val="24"/>
         </w:rPr>
-        <w:t xml:space="preserve">Ter </w:t>
-      </w:r>
-      <w:proofErr w:type="gramStart"/>
-      <w:r>
-        <w:rPr>
-          <w:rFonts w:ascii="Arial" w:hAnsi="Arial" w:cs="Arial"/>
-          <w:sz w:val="24"/>
-          <w:szCs w:val="24"/>
-        </w:rPr>
-        <w:t>adaptador(</w:t>
-      </w:r>
-      <w:proofErr w:type="gramEnd"/>
-      <w:r>
-        <w:rPr>
-          <w:rFonts w:ascii="Arial" w:hAnsi="Arial" w:cs="Arial"/>
-          <w:sz w:val="24"/>
-          <w:szCs w:val="24"/>
-        </w:rPr>
-        <w:t>res)</w:t>
+        <w:t>Ter adaptador(res)</w:t>
       </w:r>
       <w:r>
         <w:rPr>
@@ -271,6 +252,7 @@
         <w:br w:type="page"/>
       </w:r>
     </w:p>
+    <w:bookmarkEnd w:id="0"/>
     <w:p>
       <w:pPr>
         <w:rPr>
@@ -290,6 +272,7 @@
           <w:szCs w:val="24"/>
         </w:rPr>
       </w:pPr>
+      <w:bookmarkStart w:id="1" w:name="_Hlk9136342"/>
       <w:r>
         <w:rPr>
           <w:rFonts w:ascii="Arial" w:hAnsi="Arial" w:cs="Arial"/>
@@ -458,6 +441,7 @@
         <w:t>:</w:t>
       </w:r>
     </w:p>
+    <w:bookmarkEnd w:id="1"/>
     <w:p>
       <w:pPr>
         <w:pStyle w:val="PargrafodaLista"/>
@@ -476,7 +460,7 @@
           <w:lang w:eastAsia="pt-BR"/>
         </w:rPr>
         <w:drawing>
-          <wp:inline distT="0" distB="0" distL="0" distR="0">
+          <wp:inline distT="0" distB="0" distL="0" distR="0" wp14:anchorId="16B5DEC1" wp14:editId="5A2F5B18">
             <wp:extent cx="3050540" cy="1494155"/>
             <wp:effectExtent l="0" t="0" r="0" b="0"/>
             <wp:docPr id="1" name="Imagem 1" descr="C:\Users\aluno\Desktop\DHT11.jpg"/>
@@ -538,31 +522,30 @@
           <w:szCs w:val="24"/>
         </w:rPr>
       </w:pPr>
-      <w:r>
-        <w:rPr>
-          <w:rFonts w:ascii="Arial" w:hAnsi="Arial" w:cs="Arial"/>
-          <w:sz w:val="24"/>
-          <w:szCs w:val="24"/>
-        </w:rPr>
-        <w:t xml:space="preserve">Conecte o sensor no </w:t>
-      </w:r>
-      <w:proofErr w:type="spellStart"/>
-      <w:r>
-        <w:rPr>
-          <w:rFonts w:ascii="Arial" w:hAnsi="Arial" w:cs="Arial"/>
-          <w:sz w:val="24"/>
-          <w:szCs w:val="24"/>
-        </w:rPr>
-        <w:t>ProtoBoard</w:t>
-      </w:r>
-      <w:proofErr w:type="spellEnd"/>
-      <w:r>
-        <w:rPr>
-          <w:rFonts w:ascii="Arial" w:hAnsi="Arial" w:cs="Arial"/>
-          <w:sz w:val="24"/>
-          <w:szCs w:val="24"/>
-        </w:rPr>
-        <w:t xml:space="preserve"> de acordo com a imagem</w:t>
+      <w:bookmarkStart w:id="2" w:name="_Hlk9136474"/>
+      <w:r>
+        <w:rPr>
+          <w:rFonts w:ascii="Arial" w:hAnsi="Arial" w:cs="Arial"/>
+          <w:sz w:val="24"/>
+          <w:szCs w:val="24"/>
+        </w:rPr>
+        <w:t>Conecte o sensor no Proto</w:t>
+      </w:r>
+      <w:r>
+        <w:rPr>
+          <w:rFonts w:ascii="Arial" w:hAnsi="Arial" w:cs="Arial"/>
+          <w:sz w:val="24"/>
+          <w:szCs w:val="24"/>
+        </w:rPr>
+        <w:t>b</w:t>
+      </w:r>
+      <w:r>
+        <w:rPr>
+          <w:rFonts w:ascii="Arial" w:hAnsi="Arial" w:cs="Arial"/>
+          <w:sz w:val="24"/>
+          <w:szCs w:val="24"/>
+        </w:rPr>
+        <w:t>oard de acordo com a imagem</w:t>
       </w:r>
     </w:p>
     <w:p>
@@ -578,6 +561,8 @@
           <w:szCs w:val="24"/>
         </w:rPr>
       </w:pPr>
+      <w:bookmarkStart w:id="3" w:name="_Hlk9136679"/>
+      <w:bookmarkEnd w:id="2"/>
       <w:r>
         <w:rPr>
           <w:rFonts w:ascii="Arial" w:hAnsi="Arial" w:cs="Arial"/>
@@ -614,7 +599,23 @@
           <w:sz w:val="24"/>
           <w:szCs w:val="24"/>
         </w:rPr>
-        <w:t>Faça uma ligação com a porta GND ao lado da porta 5v e a conecte com a última perna a direita do sensor.</w:t>
+        <w:t>Faça uma ligação co</w:t>
+      </w:r>
+      <w:r>
+        <w:rPr>
+          <w:rFonts w:ascii="Arial" w:hAnsi="Arial" w:cs="Arial"/>
+          <w:sz w:val="24"/>
+          <w:szCs w:val="24"/>
+        </w:rPr>
+        <w:t>m o pino de alimentação GND</w:t>
+      </w:r>
+      <w:r>
+        <w:rPr>
+          <w:rFonts w:ascii="Arial" w:hAnsi="Arial" w:cs="Arial"/>
+          <w:sz w:val="24"/>
+          <w:szCs w:val="24"/>
+        </w:rPr>
+        <w:t xml:space="preserve"> ao lado da porta 5v e a conecte com a última perna a direita do sensor.</w:t>
       </w:r>
     </w:p>
     <w:p>
@@ -636,18 +637,16 @@
           <w:sz w:val="24"/>
           <w:szCs w:val="24"/>
         </w:rPr>
-        <w:t xml:space="preserve">Na sessão de portas </w:t>
-      </w:r>
-      <w:proofErr w:type="spellStart"/>
-      <w:r>
-        <w:rPr>
-          <w:rFonts w:ascii="Arial" w:hAnsi="Arial" w:cs="Arial"/>
-          <w:sz w:val="24"/>
-          <w:szCs w:val="24"/>
-        </w:rPr>
-        <w:t>Analog</w:t>
-      </w:r>
-      <w:proofErr w:type="spellEnd"/>
+        <w:t>Na sessão de portas An</w:t>
+      </w:r>
+      <w:r>
+        <w:rPr>
+          <w:rFonts w:ascii="Arial" w:hAnsi="Arial" w:cs="Arial"/>
+          <w:sz w:val="24"/>
+          <w:szCs w:val="24"/>
+        </w:rPr>
+        <w:t>alógica</w:t>
+      </w:r>
       <w:r>
         <w:rPr>
           <w:rFonts w:ascii="Arial" w:hAnsi="Arial" w:cs="Arial"/>
@@ -657,6 +656,7 @@
         <w:t xml:space="preserve"> in faça uma ligação com a porta número 4 e a conecte com a perna a direita da que estiver com a ligação com a porta 5v.</w:t>
       </w:r>
     </w:p>
+    <w:bookmarkEnd w:id="3"/>
     <w:p>
       <w:pPr>
         <w:ind w:left="720"/>
@@ -686,6 +686,7 @@
           <w:szCs w:val="24"/>
         </w:rPr>
       </w:pPr>
+      <w:bookmarkStart w:id="4" w:name="_Hlk9137189"/>
       <w:r>
         <w:rPr>
           <w:rFonts w:ascii="Arial" w:hAnsi="Arial" w:cs="Arial"/>
@@ -694,6 +695,8 @@
         </w:rPr>
         <w:t>TIL32:</w:t>
       </w:r>
+      <w:bookmarkStart w:id="5" w:name="_GoBack"/>
+      <w:bookmarkEnd w:id="5"/>
     </w:p>
     <w:p>
       <w:pPr>
@@ -723,6 +726,7 @@
         <w:t>Observe a imagem referente a instalação do sensor TIL32:</w:t>
       </w:r>
     </w:p>
+    <w:bookmarkEnd w:id="4"/>
     <w:p>
       <w:pPr>
         <w:pStyle w:val="PargrafodaLista"/>
@@ -738,7 +742,7 @@
           <w:lang w:eastAsia="pt-BR"/>
         </w:rPr>
         <w:drawing>
-          <wp:inline distT="0" distB="0" distL="0" distR="0">
+          <wp:inline distT="0" distB="0" distL="0" distR="0" wp14:anchorId="65C69569" wp14:editId="0E5EDA5A">
             <wp:extent cx="3633746" cy="1835785"/>
             <wp:effectExtent l="0" t="0" r="5080" b="0"/>
             <wp:docPr id="13" name="Imagem 13" descr="Resultado de imagem para SENSOR TIL32 CONECTADO COM ARDUINO"/>
@@ -796,8 +800,6 @@
           <w:szCs w:val="24"/>
         </w:rPr>
       </w:pPr>
-      <w:bookmarkStart w:id="0" w:name="_GoBack"/>
-      <w:bookmarkEnd w:id="0"/>
     </w:p>
     <w:p>
       <w:pPr>
@@ -1012,7 +1014,7 @@
           <w:lang w:eastAsia="pt-BR"/>
         </w:rPr>
         <w:drawing>
-          <wp:inline distT="0" distB="0" distL="0" distR="0">
+          <wp:inline distT="0" distB="0" distL="0" distR="0" wp14:anchorId="67EB762D" wp14:editId="4F218120">
             <wp:extent cx="5400675" cy="3581400"/>
             <wp:effectExtent l="0" t="0" r="9525" b="0"/>
             <wp:docPr id="11" name="Imagem 11"/>
@@ -1200,7 +1202,7 @@
         </w:rPr>
         <w:lastRenderedPageBreak/>
         <w:drawing>
-          <wp:inline distT="0" distB="0" distL="0" distR="0">
+          <wp:inline distT="0" distB="0" distL="0" distR="0" wp14:anchorId="53638E3A" wp14:editId="2D542C9A">
             <wp:extent cx="5400675" cy="2828925"/>
             <wp:effectExtent l="0" t="0" r="9525" b="9525"/>
             <wp:docPr id="10" name="Imagem 10"/>
@@ -1335,7 +1337,7 @@
           <w:lang w:eastAsia="pt-BR"/>
         </w:rPr>
         <w:drawing>
-          <wp:inline distT="0" distB="0" distL="0" distR="0">
+          <wp:inline distT="0" distB="0" distL="0" distR="0" wp14:anchorId="113FC825" wp14:editId="56EDEFC2">
             <wp:extent cx="1733550" cy="447675"/>
             <wp:effectExtent l="0" t="0" r="0" b="9525"/>
             <wp:docPr id="9" name="Imagem 9"/>
@@ -1520,7 +1522,7 @@
           <w:lang w:eastAsia="pt-BR"/>
         </w:rPr>
         <w:drawing>
-          <wp:inline distT="0" distB="0" distL="0" distR="0">
+          <wp:inline distT="0" distB="0" distL="0" distR="0" wp14:anchorId="0113C7C9" wp14:editId="6EE4297B">
             <wp:extent cx="1743075" cy="466725"/>
             <wp:effectExtent l="0" t="0" r="9525" b="9525"/>
             <wp:docPr id="8" name="Imagem 8"/>
@@ -1666,7 +1668,7 @@
         </w:rPr>
         <w:lastRenderedPageBreak/>
         <w:drawing>
-          <wp:inline distT="0" distB="0" distL="0" distR="0">
+          <wp:inline distT="0" distB="0" distL="0" distR="0" wp14:anchorId="42184E1E" wp14:editId="3979B2A2">
             <wp:extent cx="5400675" cy="3390900"/>
             <wp:effectExtent l="0" t="0" r="9525" b="0"/>
             <wp:docPr id="6" name="Imagem 6"/>
@@ -1747,7 +1749,7 @@
           <w:lang w:eastAsia="pt-BR"/>
         </w:rPr>
         <w:drawing>
-          <wp:inline distT="0" distB="0" distL="0" distR="0">
+          <wp:inline distT="0" distB="0" distL="0" distR="0" wp14:anchorId="0CC6D39C" wp14:editId="42B0CA95">
             <wp:extent cx="5400675" cy="1800225"/>
             <wp:effectExtent l="0" t="0" r="9525" b="9525"/>
             <wp:docPr id="5" name="Imagem 5"/>
@@ -1901,7 +1903,7 @@
           <w:lang w:eastAsia="pt-BR"/>
         </w:rPr>
         <w:drawing>
-          <wp:inline distT="0" distB="0" distL="0" distR="0">
+          <wp:inline distT="0" distB="0" distL="0" distR="0" wp14:anchorId="135897D7" wp14:editId="48C5C130">
             <wp:extent cx="5400675" cy="1190625"/>
             <wp:effectExtent l="0" t="0" r="9525" b="9525"/>
             <wp:docPr id="4" name="Imagem 4"/>
@@ -2028,7 +2030,7 @@
         </w:rPr>
         <w:lastRenderedPageBreak/>
         <w:drawing>
-          <wp:inline distT="0" distB="0" distL="0" distR="0">
+          <wp:inline distT="0" distB="0" distL="0" distR="0" wp14:anchorId="65911D1C" wp14:editId="0B16B0BD">
             <wp:extent cx="5391150" cy="781050"/>
             <wp:effectExtent l="0" t="0" r="0" b="0"/>
             <wp:docPr id="3" name="Imagem 3"/>
@@ -2091,25 +2093,7 @@
           <w:sz w:val="24"/>
           <w:szCs w:val="24"/>
         </w:rPr>
-        <w:t xml:space="preserve">Nesta tela diz qual a porta que o servidor está alocado no seu computador, que nesse caso é a porta 3000, e abaixo dela informa qual a porta COM que o </w:t>
-      </w:r>
-      <w:proofErr w:type="spellStart"/>
-      <w:r>
-        <w:rPr>
-          <w:rFonts w:ascii="Arial" w:hAnsi="Arial" w:cs="Arial"/>
-          <w:sz w:val="24"/>
-          <w:szCs w:val="24"/>
-        </w:rPr>
-        <w:t>Arduino</w:t>
-      </w:r>
-      <w:proofErr w:type="spellEnd"/>
-      <w:r>
-        <w:rPr>
-          <w:rFonts w:ascii="Arial" w:hAnsi="Arial" w:cs="Arial"/>
-          <w:sz w:val="24"/>
-          <w:szCs w:val="24"/>
-        </w:rPr>
-        <w:t xml:space="preserve"> foi detectado, no caso foi detectado na porta COM4.</w:t>
+        <w:t>Nesta tela diz qual a porta que o servidor está alocado no seu computador, que nesse caso é a porta 3000, e abaixo dela informa qual a porta COM que o Arduino foi detectado, no caso foi detectado na porta COM4.</w:t>
       </w:r>
     </w:p>
     <w:sectPr>
@@ -2123,7 +2107,7 @@
 </file>
 
 <file path=word/numbering.xml><?xml version="1.0" encoding="utf-8"?>
-<w:numbering xmlns:wpc="http://schemas.microsoft.com/office/word/2010/wordprocessingCanvas" xmlns:cx="http://schemas.microsoft.com/office/drawing/2014/chartex" xmlns:mc="http://schemas.openxmlformats.org/markup-compatibility/2006" xmlns:o="urn:schemas-microsoft-com:office:office" xmlns:r="http://schemas.openxmlformats.org/officeDocument/2006/relationships" xmlns:m="http://schemas.openxmlformats.org/officeDocument/2006/math" xmlns:v="urn:schemas-microsoft-com:vml" xmlns:wp14="http://schemas.microsoft.com/office/word/2010/wordprocessingDrawing" xmlns:wp="http://schemas.openxmlformats.org/drawingml/2006/wordprocessingDrawing" xmlns:w10="urn:schemas-microsoft-com:office:word" xmlns:w="http://schemas.openxmlformats.org/wordprocessingml/2006/main" xmlns:w14="http://schemas.microsoft.com/office/word/2010/wordml" xmlns:w15="http://schemas.microsoft.com/office/word/2012/wordml" xmlns:w16se="http://schemas.microsoft.com/office/word/2015/wordml/symex" xmlns:wpg="http://schemas.microsoft.com/office/word/2010/wordprocessingGroup" xmlns:wpi="http://schemas.microsoft.com/office/word/2010/wordprocessingInk" xmlns:wne="http://schemas.microsoft.com/office/word/2006/wordml" xmlns:wps="http://schemas.microsoft.com/office/word/2010/wordprocessingShape" mc:Ignorable="w14 w15 w16se wp14">
+<w:numbering xmlns:wpc="http://schemas.microsoft.com/office/word/2010/wordprocessingCanvas" xmlns:cx="http://schemas.microsoft.com/office/drawing/2014/chartex" xmlns:cx1="http://schemas.microsoft.com/office/drawing/2015/9/8/chartex" xmlns:cx2="http://schemas.microsoft.com/office/drawing/2015/10/21/chartex" xmlns:cx3="http://schemas.microsoft.com/office/drawing/2016/5/9/chartex" xmlns:cx4="http://schemas.microsoft.com/office/drawing/2016/5/10/chartex" xmlns:cx5="http://schemas.microsoft.com/office/drawing/2016/5/11/chartex" xmlns:cx6="http://schemas.microsoft.com/office/drawing/2016/5/12/chartex" xmlns:cx7="http://schemas.microsoft.com/office/drawing/2016/5/13/chartex" xmlns:cx8="http://schemas.microsoft.com/office/drawing/2016/5/14/chartex" xmlns:mc="http://schemas.openxmlformats.org/markup-compatibility/2006" xmlns:aink="http://schemas.microsoft.com/office/drawing/2016/ink" xmlns:am3d="http://schemas.microsoft.com/office/drawing/2017/model3d" xmlns:o="urn:schemas-microsoft-com:office:office" xmlns:r="http://schemas.openxmlformats.org/officeDocument/2006/relationships" xmlns:m="http://schemas.openxmlformats.org/officeDocument/2006/math" xmlns:v="urn:schemas-microsoft-com:vml" xmlns:wp14="http://schemas.microsoft.com/office/word/2010/wordprocessingDrawing" xmlns:wp="http://schemas.openxmlformats.org/drawingml/2006/wordprocessingDrawing" xmlns:w10="urn:schemas-microsoft-com:office:word" xmlns:w="http://schemas.openxmlformats.org/wordprocessingml/2006/main" xmlns:w14="http://schemas.microsoft.com/office/word/2010/wordml" xmlns:w15="http://schemas.microsoft.com/office/word/2012/wordml" xmlns:w16cid="http://schemas.microsoft.com/office/word/2016/wordml/cid" xmlns:w16se="http://schemas.microsoft.com/office/word/2015/wordml/symex" xmlns:wpg="http://schemas.microsoft.com/office/word/2010/wordprocessingGroup" xmlns:wpi="http://schemas.microsoft.com/office/word/2010/wordprocessingInk" xmlns:wne="http://schemas.microsoft.com/office/word/2006/wordml" xmlns:wps="http://schemas.microsoft.com/office/word/2010/wordprocessingShape" mc:Ignorable="w14 w15 w16se w16cid wp14">
   <w:abstractNum w:abstractNumId="0" w15:restartNumberingAfterBreak="0">
     <w:nsid w:val="0EF62402"/>
     <w:multiLevelType w:val="hybridMultilevel"/>
@@ -2592,7 +2576,7 @@
 </file>
 
 <file path=word/styles.xml><?xml version="1.0" encoding="utf-8"?>
-<w:styles xmlns:mc="http://schemas.openxmlformats.org/markup-compatibility/2006" xmlns:r="http://schemas.openxmlformats.org/officeDocument/2006/relationships" xmlns:w="http://schemas.openxmlformats.org/wordprocessingml/2006/main" xmlns:w14="http://schemas.microsoft.com/office/word/2010/wordml" xmlns:w15="http://schemas.microsoft.com/office/word/2012/wordml" xmlns:w16se="http://schemas.microsoft.com/office/word/2015/wordml/symex" mc:Ignorable="w14 w15 w16se">
+<w:styles xmlns:mc="http://schemas.openxmlformats.org/markup-compatibility/2006" xmlns:r="http://schemas.openxmlformats.org/officeDocument/2006/relationships" xmlns:w="http://schemas.openxmlformats.org/wordprocessingml/2006/main" xmlns:w14="http://schemas.microsoft.com/office/word/2010/wordml" xmlns:w15="http://schemas.microsoft.com/office/word/2012/wordml" xmlns:w16cid="http://schemas.microsoft.com/office/word/2016/wordml/cid" xmlns:w16se="http://schemas.microsoft.com/office/word/2015/wordml/symex" mc:Ignorable="w14 w15 w16se w16cid">
   <w:docDefaults>
     <w:rPrDefault>
       <w:rPr>
@@ -2608,7 +2592,7 @@
       </w:pPr>
     </w:pPrDefault>
   </w:docDefaults>
-  <w:latentStyles w:defLockedState="0" w:defUIPriority="99" w:defSemiHidden="0" w:defUnhideWhenUsed="0" w:defQFormat="0" w:count="371">
+  <w:latentStyles w:defLockedState="0" w:defUIPriority="99" w:defSemiHidden="0" w:defUnhideWhenUsed="0" w:defQFormat="0" w:count="376">
     <w:lsdException w:name="Normal" w:uiPriority="0" w:qFormat="1"/>
     <w:lsdException w:name="heading 1" w:uiPriority="9" w:qFormat="1"/>
     <w:lsdException w:name="heading 2" w:semiHidden="1" w:uiPriority="9" w:unhideWhenUsed="1" w:qFormat="1"/>
@@ -2714,7 +2698,6 @@
     <w:lsdException w:name="HTML Sample" w:semiHidden="1" w:unhideWhenUsed="1"/>
     <w:lsdException w:name="HTML Typewriter" w:semiHidden="1" w:unhideWhenUsed="1"/>
     <w:lsdException w:name="HTML Variable" w:semiHidden="1" w:unhideWhenUsed="1"/>
-    <w:lsdException w:name="Normal Table" w:semiHidden="1" w:unhideWhenUsed="1"/>
     <w:lsdException w:name="annotation subject" w:semiHidden="1" w:unhideWhenUsed="1"/>
     <w:lsdException w:name="No List" w:semiHidden="1" w:unhideWhenUsed="1"/>
     <w:lsdException w:name="Outline List 1" w:semiHidden="1" w:unhideWhenUsed="1"/>
@@ -2757,11 +2740,8 @@
     <w:lsdException w:name="Table Contemporary" w:semiHidden="1" w:unhideWhenUsed="1"/>
     <w:lsdException w:name="Table Elegant" w:semiHidden="1" w:unhideWhenUsed="1"/>
     <w:lsdException w:name="Table Professional" w:semiHidden="1" w:unhideWhenUsed="1"/>
-    <w:lsdException w:name="Table Subtle 1" w:semiHidden="1" w:unhideWhenUsed="1"/>
     <w:lsdException w:name="Table Subtle 2" w:semiHidden="1" w:unhideWhenUsed="1"/>
     <w:lsdException w:name="Table Web 1" w:semiHidden="1" w:unhideWhenUsed="1"/>
-    <w:lsdException w:name="Table Web 2" w:semiHidden="1" w:unhideWhenUsed="1"/>
-    <w:lsdException w:name="Table Web 3" w:semiHidden="1" w:unhideWhenUsed="1"/>
     <w:lsdException w:name="Balloon Text" w:semiHidden="1" w:unhideWhenUsed="1"/>
     <w:lsdException w:name="Table Grid" w:uiPriority="39"/>
     <w:lsdException w:name="Table Theme" w:semiHidden="1" w:unhideWhenUsed="1"/>
@@ -2980,6 +2960,11 @@
     <w:lsdException w:name="List Table 5 Dark Accent 6" w:uiPriority="50"/>
     <w:lsdException w:name="List Table 6 Colorful Accent 6" w:uiPriority="51"/>
     <w:lsdException w:name="List Table 7 Colorful Accent 6" w:uiPriority="52"/>
+    <w:lsdException w:name="Mention" w:semiHidden="1" w:unhideWhenUsed="1"/>
+    <w:lsdException w:name="Smart Hyperlink" w:semiHidden="1" w:unhideWhenUsed="1"/>
+    <w:lsdException w:name="Hashtag" w:semiHidden="1" w:unhideWhenUsed="1"/>
+    <w:lsdException w:name="Unresolved Mention" w:semiHidden="1" w:unhideWhenUsed="1"/>
+    <w:lsdException w:name="Smart Link" w:semiHidden="1" w:unhideWhenUsed="1"/>
   </w:latentStyles>
   <w:style w:type="paragraph" w:default="1" w:styleId="Normal">
     <w:name w:val="Normal"/>

</xml_diff>